<commit_message>
removed the Pdf preview function and all its componets
</commit_message>
<xml_diff>
--- a/Frontend/FAQS/Doc1.docx
+++ b/Frontend/FAQS/Doc1.docx
@@ -3,510 +3,20 @@
 <w:document xmlns:wpc="http://schemas.microsoft.com/office/word/2010/wordprocessingCanvas" xmlns:cx="http://schemas.microsoft.com/office/drawing/2014/chartex" xmlns:cx1="http://schemas.microsoft.com/office/drawing/2015/9/8/chartex" xmlns:cx2="http://schemas.microsoft.com/office/drawing/2015/10/21/chartex" xmlns:cx3="http://schemas.microsoft.com/office/drawing/2016/5/9/chartex" xmlns:cx4="http://schemas.microsoft.com/office/drawing/2016/5/10/chartex" xmlns:cx5="http://schemas.microsoft.com/office/drawing/2016/5/11/chartex" xmlns:cx6="http://schemas.microsoft.com/office/drawing/2016/5/12/chartex" xmlns:cx7="http://schemas.microsoft.com/office/drawing/2016/5/13/chartex" xmlns:cx8="http://schemas.microsoft.com/office/drawing/2016/5/14/chartex" xmlns:mc="http://schemas.openxmlformats.org/markup-compatibility/2006" xmlns:aink="http://schemas.microsoft.com/office/drawing/2016/ink" xmlns:am3d="http://schemas.microsoft.com/office/drawing/2017/model3d" xmlns:o="urn:schemas-microsoft-com:office:office" xmlns:r="http://schemas.openxmlformats.org/officeDocument/2006/relationships" xmlns:m="http://schemas.openxmlformats.org/officeDocument/2006/math" xmlns:v="urn:schemas-microsoft-com:vml" xmlns:wp14="http://schemas.microsoft.com/office/word/2010/wordprocessingDrawing" xmlns:wp="http://schemas.openxmlformats.org/drawingml/2006/wordprocessingDrawing" xmlns:w10="urn:schemas-microsoft-com:office:word" xmlns:w="http://schemas.openxmlformats.org/wordprocessingml/2006/main" xmlns:w14="http://schemas.microsoft.com/office/word/2010/wordml" xmlns:w15="http://schemas.microsoft.com/office/word/2012/wordml" xmlns:w16cid="http://schemas.microsoft.com/office/word/2016/wordml/cid" xmlns:w16se="http://schemas.microsoft.com/office/word/2015/wordml/symex" xmlns:wpg="http://schemas.microsoft.com/office/word/2010/wordprocessingGroup" xmlns:wpi="http://schemas.microsoft.com/office/word/2010/wordprocessingInk" xmlns:wne="http://schemas.microsoft.com/office/word/2006/wordml" xmlns:wps="http://schemas.microsoft.com/office/word/2010/wordprocessingShape" mc:Ignorable="w14 w15 w16se w16cid wp14">
   <w:body>
     <w:p>
-      <w:pPr>
-        <w:spacing w:after="0" w:line="240" w:lineRule="auto"/>
-        <w:rPr>
-          <w:rFonts w:ascii="Times New Roman" w:eastAsia="Times New Roman" w:hAnsi="Times New Roman" w:cs="Times New Roman"/>
-          <w:sz w:val="24"/>
-          <w:szCs w:val="24"/>
-          <w:lang w:eastAsia="en-GB"/>
-        </w:rPr>
-      </w:pPr>
+      <w:bookmarkStart w:id="0" w:name="_GoBack"/>
+      <w:bookmarkEnd w:id="0"/>
       <w:r>
-        <w:rPr>
-          <w:rFonts w:ascii="Times New Roman" w:eastAsia="Times New Roman" w:hAnsi="Times New Roman" w:cs="Times New Roman"/>
-          <w:sz w:val="24"/>
-          <w:szCs w:val="24"/>
-          <w:lang w:eastAsia="en-GB"/>
-        </w:rPr>
-        <w:t xml:space="preserve"> </w:t>
-      </w:r>
-      <w:r>
-        <w:rPr>
-          <w:rFonts w:ascii="Times New Roman" w:eastAsia="Times New Roman" w:hAnsi="Times New Roman" w:cs="Times New Roman"/>
-          <w:sz w:val="24"/>
-          <w:szCs w:val="24"/>
-          <w:lang w:eastAsia="en-GB"/>
-        </w:rPr>
-        <w:t xml:space="preserve">Q: </w:t>
-      </w:r>
-      <w:r>
-        <w:rPr>
-          <w:rFonts w:ascii="Times New Roman" w:eastAsia="Times New Roman" w:hAnsi="Times New Roman" w:cs="Times New Roman"/>
-          <w:sz w:val="24"/>
-          <w:szCs w:val="24"/>
-          <w:lang w:eastAsia="en-GB"/>
-        </w:rPr>
-        <w:t xml:space="preserve"> </w:t>
-      </w:r>
-      <w:r>
-        <w:rPr>
-          <w:rFonts w:ascii="Times New Roman" w:eastAsia="Times New Roman" w:hAnsi="Times New Roman" w:cs="Times New Roman"/>
-          <w:sz w:val="24"/>
-          <w:szCs w:val="24"/>
-          <w:lang w:eastAsia="en-GB"/>
-        </w:rPr>
-        <w:t>What entry types are available at CUT</w:t>
+        <w:t>Q: Can I apply to CUT while completing A level?</w:t>
       </w:r>
     </w:p>
     <w:p>
-      <w:pPr>
-        <w:pStyle w:val="ListParagraph"/>
-        <w:spacing w:after="0" w:line="240" w:lineRule="auto"/>
-        <w:ind w:left="360"/>
-        <w:rPr>
-          <w:rFonts w:ascii="Times New Roman" w:eastAsia="Times New Roman" w:hAnsi="Times New Roman" w:cs="Times New Roman"/>
-          <w:sz w:val="24"/>
-          <w:szCs w:val="24"/>
-          <w:lang w:eastAsia="en-GB"/>
-        </w:rPr>
-      </w:pPr>
-    </w:p>
-    <w:p>
-      <w:pPr>
-        <w:spacing w:after="0" w:line="240" w:lineRule="auto"/>
-        <w:rPr>
-          <w:rFonts w:ascii="Times New Roman" w:eastAsia="Times New Roman" w:hAnsi="Times New Roman" w:cs="Times New Roman"/>
-          <w:sz w:val="24"/>
-          <w:szCs w:val="24"/>
-          <w:lang w:eastAsia="en-GB"/>
-        </w:rPr>
-      </w:pPr>
       <w:r>
-        <w:rPr>
-          <w:rFonts w:ascii="Times New Roman" w:eastAsia="Times New Roman" w:hAnsi="Times New Roman" w:cs="Times New Roman"/>
-          <w:sz w:val="24"/>
-          <w:szCs w:val="24"/>
-          <w:lang w:eastAsia="en-GB"/>
-        </w:rPr>
-        <w:t xml:space="preserve">  A: </w:t>
+        <w:t xml:space="preserve">A:  </w:t>
       </w:r>
       <w:r>
-        <w:rPr>
-          <w:rFonts w:ascii="Times New Roman" w:eastAsia="Times New Roman" w:hAnsi="Times New Roman" w:cs="Times New Roman"/>
-          <w:sz w:val="24"/>
-          <w:szCs w:val="24"/>
-          <w:lang w:eastAsia="en-GB"/>
-        </w:rPr>
-        <w:t xml:space="preserve">Normal Entry </w:t>
-      </w:r>
-      <w:r>
-        <w:rPr>
-          <w:rFonts w:ascii="Times New Roman" w:eastAsia="Times New Roman" w:hAnsi="Times New Roman" w:cs="Times New Roman"/>
-          <w:sz w:val="24"/>
-          <w:szCs w:val="24"/>
-          <w:lang w:eastAsia="en-GB"/>
-        </w:rPr>
-        <w:br/>
+        <w:t>Pre-application shows that the prospective candidate loves our institution and this is greatly appreciated. All the same, admission into the desired programme is determined by submission of the student results after successful completion of the qualifying studies being undertaken. Upon application, the system requests you to submit your qualification which, if not sent in full, will have you being rejected. As such, for the avoidance of regrets and the discomforts the cause, pre-application is generally not encouraged.</w:t>
       </w:r>
     </w:p>
-    <w:p>
-      <w:pPr>
-        <w:numPr>
-          <w:ilvl w:val="0"/>
-          <w:numId w:val="1"/>
-        </w:numPr>
-        <w:spacing w:before="100" w:beforeAutospacing="1" w:after="100" w:afterAutospacing="1" w:line="240" w:lineRule="auto"/>
-        <w:rPr>
-          <w:rFonts w:ascii="Times New Roman" w:eastAsia="Times New Roman" w:hAnsi="Times New Roman" w:cs="Times New Roman"/>
-          <w:sz w:val="24"/>
-          <w:szCs w:val="24"/>
-          <w:lang w:eastAsia="en-GB"/>
-        </w:rPr>
-      </w:pPr>
-      <w:r>
-        <w:rPr>
-          <w:rFonts w:ascii="Times New Roman" w:eastAsia="Times New Roman" w:hAnsi="Times New Roman" w:cs="Times New Roman"/>
-          <w:sz w:val="24"/>
-          <w:szCs w:val="24"/>
-          <w:lang w:eastAsia="en-GB"/>
-        </w:rPr>
-        <w:t xml:space="preserve">You should </w:t>
-      </w:r>
-      <w:r>
-        <w:rPr>
-          <w:rFonts w:ascii="Times New Roman" w:eastAsia="Times New Roman" w:hAnsi="Times New Roman" w:cs="Times New Roman"/>
-          <w:sz w:val="24"/>
-          <w:szCs w:val="24"/>
-          <w:lang w:eastAsia="en-GB"/>
-        </w:rPr>
-        <w:t>have</w:t>
-      </w:r>
-      <w:r>
-        <w:rPr>
-          <w:rFonts w:ascii="Times New Roman" w:eastAsia="Times New Roman" w:hAnsi="Times New Roman" w:cs="Times New Roman"/>
-          <w:sz w:val="24"/>
-          <w:szCs w:val="24"/>
-          <w:lang w:eastAsia="en-GB"/>
-        </w:rPr>
-        <w:t xml:space="preserve"> 5 Ordinary Level passes, including Mathematics and English (or equivalents).</w:t>
-      </w:r>
-    </w:p>
-    <w:p>
-      <w:pPr>
-        <w:numPr>
-          <w:ilvl w:val="0"/>
-          <w:numId w:val="1"/>
-        </w:numPr>
-        <w:spacing w:before="100" w:beforeAutospacing="1" w:after="100" w:afterAutospacing="1" w:line="240" w:lineRule="auto"/>
-        <w:rPr>
-          <w:rFonts w:ascii="Times New Roman" w:eastAsia="Times New Roman" w:hAnsi="Times New Roman" w:cs="Times New Roman"/>
-          <w:sz w:val="24"/>
-          <w:szCs w:val="24"/>
-          <w:lang w:eastAsia="en-GB"/>
-        </w:rPr>
-      </w:pPr>
-      <w:r>
-        <w:rPr>
-          <w:rFonts w:ascii="Times New Roman" w:eastAsia="Times New Roman" w:hAnsi="Times New Roman" w:cs="Times New Roman"/>
-          <w:sz w:val="24"/>
-          <w:szCs w:val="24"/>
-          <w:lang w:eastAsia="en-GB"/>
-        </w:rPr>
-        <w:t>You should have relevant subject passes at Advanced level as required by the programme you desire to enrol for.</w:t>
-      </w:r>
-    </w:p>
-    <w:p>
-      <w:pPr>
-        <w:spacing w:after="0" w:line="240" w:lineRule="auto"/>
-        <w:rPr>
-          <w:rFonts w:ascii="Times New Roman" w:eastAsia="Times New Roman" w:hAnsi="Times New Roman" w:cs="Times New Roman"/>
-          <w:sz w:val="24"/>
-          <w:szCs w:val="24"/>
-          <w:lang w:eastAsia="en-GB"/>
-        </w:rPr>
-      </w:pPr>
-    </w:p>
-    <w:p>
-      <w:pPr>
-        <w:spacing w:after="0" w:line="240" w:lineRule="auto"/>
-        <w:rPr>
-          <w:rFonts w:ascii="Times New Roman" w:eastAsia="Times New Roman" w:hAnsi="Times New Roman" w:cs="Times New Roman"/>
-          <w:sz w:val="24"/>
-          <w:szCs w:val="24"/>
-          <w:lang w:eastAsia="en-GB"/>
-        </w:rPr>
-      </w:pPr>
-      <w:r>
-        <w:rPr>
-          <w:rFonts w:ascii="Times New Roman" w:eastAsia="Times New Roman" w:hAnsi="Times New Roman" w:cs="Times New Roman"/>
-          <w:sz w:val="24"/>
-          <w:szCs w:val="24"/>
-          <w:lang w:eastAsia="en-GB"/>
-        </w:rPr>
-        <w:t>A:</w:t>
-      </w:r>
-      <w:r>
-        <w:rPr>
-          <w:rFonts w:ascii="Times New Roman" w:eastAsia="Times New Roman" w:hAnsi="Times New Roman" w:cs="Times New Roman"/>
-          <w:sz w:val="24"/>
-          <w:szCs w:val="24"/>
-          <w:lang w:eastAsia="en-GB"/>
-        </w:rPr>
-        <w:t xml:space="preserve"> Mature Entry </w:t>
-      </w:r>
-      <w:r>
-        <w:rPr>
-          <w:rFonts w:ascii="Times New Roman" w:eastAsia="Times New Roman" w:hAnsi="Times New Roman" w:cs="Times New Roman"/>
-          <w:sz w:val="24"/>
-          <w:szCs w:val="24"/>
-          <w:lang w:eastAsia="en-GB"/>
-        </w:rPr>
-        <w:br/>
-      </w:r>
-    </w:p>
-    <w:p>
-      <w:pPr>
-        <w:numPr>
-          <w:ilvl w:val="0"/>
-          <w:numId w:val="2"/>
-        </w:numPr>
-        <w:spacing w:before="100" w:beforeAutospacing="1" w:after="100" w:afterAutospacing="1" w:line="240" w:lineRule="auto"/>
-        <w:rPr>
-          <w:rFonts w:ascii="Times New Roman" w:eastAsia="Times New Roman" w:hAnsi="Times New Roman" w:cs="Times New Roman"/>
-          <w:sz w:val="24"/>
-          <w:szCs w:val="24"/>
-          <w:lang w:eastAsia="en-GB"/>
-        </w:rPr>
-      </w:pPr>
-      <w:r>
-        <w:rPr>
-          <w:rFonts w:ascii="Times New Roman" w:eastAsia="Times New Roman" w:hAnsi="Times New Roman" w:cs="Times New Roman"/>
-          <w:sz w:val="24"/>
-          <w:szCs w:val="24"/>
-          <w:lang w:eastAsia="en-GB"/>
-        </w:rPr>
-        <w:t>Mature entry is considered for persons who are at least 25 years for males and 23 years for females</w:t>
-      </w:r>
-    </w:p>
-    <w:p>
-      <w:pPr>
-        <w:numPr>
-          <w:ilvl w:val="0"/>
-          <w:numId w:val="2"/>
-        </w:numPr>
-        <w:spacing w:before="100" w:beforeAutospacing="1" w:after="100" w:afterAutospacing="1" w:line="240" w:lineRule="auto"/>
-        <w:rPr>
-          <w:rFonts w:ascii="Times New Roman" w:eastAsia="Times New Roman" w:hAnsi="Times New Roman" w:cs="Times New Roman"/>
-          <w:sz w:val="24"/>
-          <w:szCs w:val="24"/>
-          <w:lang w:eastAsia="en-GB"/>
-        </w:rPr>
-      </w:pPr>
-      <w:r>
-        <w:rPr>
-          <w:rFonts w:ascii="Times New Roman" w:eastAsia="Times New Roman" w:hAnsi="Times New Roman" w:cs="Times New Roman"/>
-          <w:sz w:val="24"/>
-          <w:szCs w:val="24"/>
-          <w:lang w:eastAsia="en-GB"/>
-        </w:rPr>
-        <w:t>Should have completed their full-time or college education at least five years prior to the first academic year at CUT</w:t>
-      </w:r>
-    </w:p>
-    <w:p>
-      <w:pPr>
-        <w:numPr>
-          <w:ilvl w:val="0"/>
-          <w:numId w:val="2"/>
-        </w:numPr>
-        <w:spacing w:before="100" w:beforeAutospacing="1" w:after="100" w:afterAutospacing="1" w:line="240" w:lineRule="auto"/>
-        <w:rPr>
-          <w:rFonts w:ascii="Times New Roman" w:eastAsia="Times New Roman" w:hAnsi="Times New Roman" w:cs="Times New Roman"/>
-          <w:sz w:val="24"/>
-          <w:szCs w:val="24"/>
-          <w:lang w:eastAsia="en-GB"/>
-        </w:rPr>
-      </w:pPr>
-      <w:r>
-        <w:rPr>
-          <w:rFonts w:ascii="Times New Roman" w:eastAsia="Times New Roman" w:hAnsi="Times New Roman" w:cs="Times New Roman"/>
-          <w:sz w:val="24"/>
-          <w:szCs w:val="24"/>
-          <w:lang w:eastAsia="en-GB"/>
-        </w:rPr>
-        <w:t>Be in possession of 5 Ordinary Level passes, including Mathematics and English (or equivalents).</w:t>
-      </w:r>
-    </w:p>
-    <w:p>
-      <w:pPr>
-        <w:numPr>
-          <w:ilvl w:val="0"/>
-          <w:numId w:val="2"/>
-        </w:numPr>
-        <w:spacing w:before="100" w:beforeAutospacing="1" w:after="100" w:afterAutospacing="1" w:line="240" w:lineRule="auto"/>
-        <w:rPr>
-          <w:rFonts w:ascii="Times New Roman" w:eastAsia="Times New Roman" w:hAnsi="Times New Roman" w:cs="Times New Roman"/>
-          <w:sz w:val="24"/>
-          <w:szCs w:val="24"/>
-          <w:lang w:eastAsia="en-GB"/>
-        </w:rPr>
-      </w:pPr>
-      <w:r>
-        <w:rPr>
-          <w:rFonts w:ascii="Times New Roman" w:eastAsia="Times New Roman" w:hAnsi="Times New Roman" w:cs="Times New Roman"/>
-          <w:sz w:val="24"/>
-          <w:szCs w:val="24"/>
-          <w:lang w:eastAsia="en-GB"/>
-        </w:rPr>
-        <w:t>Should have relevant work experience or relevant attainments.</w:t>
-      </w:r>
-    </w:p>
-    <w:p>
-      <w:pPr>
-        <w:numPr>
-          <w:ilvl w:val="0"/>
-          <w:numId w:val="2"/>
-        </w:numPr>
-        <w:spacing w:before="100" w:beforeAutospacing="1" w:after="100" w:afterAutospacing="1" w:line="240" w:lineRule="auto"/>
-        <w:rPr>
-          <w:rFonts w:ascii="Times New Roman" w:eastAsia="Times New Roman" w:hAnsi="Times New Roman" w:cs="Times New Roman"/>
-          <w:sz w:val="24"/>
-          <w:szCs w:val="24"/>
-          <w:lang w:eastAsia="en-GB"/>
-        </w:rPr>
-      </w:pPr>
-      <w:r>
-        <w:rPr>
-          <w:rFonts w:ascii="Times New Roman" w:eastAsia="Times New Roman" w:hAnsi="Times New Roman" w:cs="Times New Roman"/>
-          <w:sz w:val="24"/>
-          <w:szCs w:val="24"/>
-          <w:lang w:eastAsia="en-GB"/>
-        </w:rPr>
-        <w:t>If tested, you should impress to gain acceptance</w:t>
-      </w:r>
-    </w:p>
-    <w:p>
-      <w:pPr>
-        <w:numPr>
-          <w:ilvl w:val="0"/>
-          <w:numId w:val="2"/>
-        </w:numPr>
-        <w:spacing w:before="100" w:beforeAutospacing="1" w:after="100" w:afterAutospacing="1" w:line="240" w:lineRule="auto"/>
-        <w:rPr>
-          <w:rFonts w:ascii="Times New Roman" w:eastAsia="Times New Roman" w:hAnsi="Times New Roman" w:cs="Times New Roman"/>
-          <w:sz w:val="24"/>
-          <w:szCs w:val="24"/>
-          <w:lang w:eastAsia="en-GB"/>
-        </w:rPr>
-      </w:pPr>
-      <w:r>
-        <w:rPr>
-          <w:rFonts w:ascii="Times New Roman" w:eastAsia="Times New Roman" w:hAnsi="Times New Roman" w:cs="Times New Roman"/>
-          <w:sz w:val="24"/>
-          <w:szCs w:val="24"/>
-          <w:lang w:eastAsia="en-GB"/>
-        </w:rPr>
-        <w:t>Interviews will increase your chances of selection if your performance satisfies the panel. </w:t>
-      </w:r>
-    </w:p>
-    <w:p>
-      <w:pPr>
-        <w:spacing w:after="0" w:line="240" w:lineRule="auto"/>
-        <w:rPr>
-          <w:rFonts w:ascii="Times New Roman" w:eastAsia="Times New Roman" w:hAnsi="Times New Roman" w:cs="Times New Roman"/>
-          <w:sz w:val="24"/>
-          <w:szCs w:val="24"/>
-          <w:lang w:eastAsia="en-GB"/>
-        </w:rPr>
-      </w:pPr>
-    </w:p>
-    <w:p>
-      <w:pPr>
-        <w:spacing w:after="0" w:line="240" w:lineRule="auto"/>
-        <w:rPr>
-          <w:rFonts w:ascii="Times New Roman" w:eastAsia="Times New Roman" w:hAnsi="Times New Roman" w:cs="Times New Roman"/>
-          <w:sz w:val="24"/>
-          <w:szCs w:val="24"/>
-          <w:lang w:eastAsia="en-GB"/>
-        </w:rPr>
-      </w:pPr>
-      <w:r>
-        <w:rPr>
-          <w:rFonts w:ascii="Times New Roman" w:eastAsia="Times New Roman" w:hAnsi="Times New Roman" w:cs="Times New Roman"/>
-          <w:sz w:val="24"/>
-          <w:szCs w:val="24"/>
-          <w:lang w:eastAsia="en-GB"/>
-        </w:rPr>
-        <w:t xml:space="preserve">A: </w:t>
-      </w:r>
-      <w:bookmarkStart w:id="0" w:name="_GoBack"/>
-      <w:bookmarkEnd w:id="0"/>
-      <w:r>
-        <w:rPr>
-          <w:rFonts w:ascii="Times New Roman" w:eastAsia="Times New Roman" w:hAnsi="Times New Roman" w:cs="Times New Roman"/>
-          <w:sz w:val="24"/>
-          <w:szCs w:val="24"/>
-          <w:lang w:eastAsia="en-GB"/>
-        </w:rPr>
-        <w:t xml:space="preserve">Special Entry </w:t>
-      </w:r>
-      <w:r>
-        <w:rPr>
-          <w:rFonts w:ascii="Times New Roman" w:eastAsia="Times New Roman" w:hAnsi="Times New Roman" w:cs="Times New Roman"/>
-          <w:sz w:val="24"/>
-          <w:szCs w:val="24"/>
-          <w:lang w:eastAsia="en-GB"/>
-        </w:rPr>
-        <w:br/>
-      </w:r>
-    </w:p>
-    <w:p>
-      <w:pPr>
-        <w:numPr>
-          <w:ilvl w:val="0"/>
-          <w:numId w:val="3"/>
-        </w:numPr>
-        <w:spacing w:before="100" w:beforeAutospacing="1" w:after="100" w:afterAutospacing="1" w:line="240" w:lineRule="auto"/>
-        <w:rPr>
-          <w:rFonts w:ascii="Times New Roman" w:eastAsia="Times New Roman" w:hAnsi="Times New Roman" w:cs="Times New Roman"/>
-          <w:sz w:val="24"/>
-          <w:szCs w:val="24"/>
-          <w:lang w:eastAsia="en-GB"/>
-        </w:rPr>
-      </w:pPr>
-      <w:r>
-        <w:rPr>
-          <w:rFonts w:ascii="Times New Roman" w:eastAsia="Times New Roman" w:hAnsi="Times New Roman" w:cs="Times New Roman"/>
-          <w:sz w:val="24"/>
-          <w:szCs w:val="24"/>
-          <w:lang w:eastAsia="en-GB"/>
-        </w:rPr>
-        <w:t>5 Ordinary Level passes, including Mathematics and English (or equivalents).</w:t>
-      </w:r>
-    </w:p>
-    <w:p>
-      <w:pPr>
-        <w:numPr>
-          <w:ilvl w:val="0"/>
-          <w:numId w:val="3"/>
-        </w:numPr>
-        <w:spacing w:before="100" w:beforeAutospacing="1" w:after="100" w:afterAutospacing="1" w:line="240" w:lineRule="auto"/>
-        <w:rPr>
-          <w:rFonts w:ascii="Times New Roman" w:eastAsia="Times New Roman" w:hAnsi="Times New Roman" w:cs="Times New Roman"/>
-          <w:sz w:val="24"/>
-          <w:szCs w:val="24"/>
-          <w:lang w:eastAsia="en-GB"/>
-        </w:rPr>
-      </w:pPr>
-      <w:r>
-        <w:rPr>
-          <w:rFonts w:ascii="Times New Roman" w:eastAsia="Times New Roman" w:hAnsi="Times New Roman" w:cs="Times New Roman"/>
-          <w:sz w:val="24"/>
-          <w:szCs w:val="24"/>
-          <w:lang w:eastAsia="en-GB"/>
-        </w:rPr>
-        <w:t>A holder of at least a National Diploma or equivalent qualifications, depending on the discipline applied for</w:t>
-      </w:r>
-    </w:p>
-    <w:p>
-      <w:pPr>
-        <w:numPr>
-          <w:ilvl w:val="0"/>
-          <w:numId w:val="3"/>
-        </w:numPr>
-        <w:spacing w:before="100" w:beforeAutospacing="1" w:after="100" w:afterAutospacing="1" w:line="240" w:lineRule="auto"/>
-        <w:rPr>
-          <w:rFonts w:ascii="Times New Roman" w:eastAsia="Times New Roman" w:hAnsi="Times New Roman" w:cs="Times New Roman"/>
-          <w:sz w:val="24"/>
-          <w:szCs w:val="24"/>
-          <w:lang w:eastAsia="en-GB"/>
-        </w:rPr>
-      </w:pPr>
-      <w:r>
-        <w:rPr>
-          <w:rFonts w:ascii="Times New Roman" w:eastAsia="Times New Roman" w:hAnsi="Times New Roman" w:cs="Times New Roman"/>
-          <w:sz w:val="24"/>
-          <w:szCs w:val="24"/>
-          <w:lang w:eastAsia="en-GB"/>
-        </w:rPr>
-        <w:t>If tested, you should impress to gain acceptance</w:t>
-      </w:r>
-    </w:p>
-    <w:p>
-      <w:pPr>
-        <w:numPr>
-          <w:ilvl w:val="0"/>
-          <w:numId w:val="3"/>
-        </w:numPr>
-        <w:spacing w:before="100" w:beforeAutospacing="1" w:after="100" w:afterAutospacing="1" w:line="240" w:lineRule="auto"/>
-        <w:rPr>
-          <w:rFonts w:ascii="Times New Roman" w:eastAsia="Times New Roman" w:hAnsi="Times New Roman" w:cs="Times New Roman"/>
-          <w:sz w:val="24"/>
-          <w:szCs w:val="24"/>
-          <w:lang w:eastAsia="en-GB"/>
-        </w:rPr>
-      </w:pPr>
-      <w:r>
-        <w:rPr>
-          <w:rFonts w:ascii="Times New Roman" w:eastAsia="Times New Roman" w:hAnsi="Times New Roman" w:cs="Times New Roman"/>
-          <w:sz w:val="24"/>
-          <w:szCs w:val="24"/>
-          <w:lang w:eastAsia="en-GB"/>
-        </w:rPr>
-        <w:t>Interviews will increase your chances of selection if your performance satisfies the panel. </w:t>
-      </w:r>
-    </w:p>
-    <w:p/>
     <w:sectPr>
       <w:pgSz w:w="11906" w:h="16838"/>
       <w:pgMar w:top="1440" w:right="1440" w:bottom="1440" w:left="1440" w:header="708" w:footer="708" w:gutter="0"/>

</xml_diff>

<commit_message>
Refactor FAQ entry for clarity and consistency; remove temporary files and update question log with new inquiries.
</commit_message>
<xml_diff>
--- a/Frontend/FAQS/Doc1.docx
+++ b/Frontend/FAQS/Doc1.docx
@@ -3,18 +3,24 @@
 <w:document xmlns:wpc="http://schemas.microsoft.com/office/word/2010/wordprocessingCanvas" xmlns:cx="http://schemas.microsoft.com/office/drawing/2014/chartex" xmlns:cx1="http://schemas.microsoft.com/office/drawing/2015/9/8/chartex" xmlns:cx2="http://schemas.microsoft.com/office/drawing/2015/10/21/chartex" xmlns:cx3="http://schemas.microsoft.com/office/drawing/2016/5/9/chartex" xmlns:cx4="http://schemas.microsoft.com/office/drawing/2016/5/10/chartex" xmlns:cx5="http://schemas.microsoft.com/office/drawing/2016/5/11/chartex" xmlns:cx6="http://schemas.microsoft.com/office/drawing/2016/5/12/chartex" xmlns:cx7="http://schemas.microsoft.com/office/drawing/2016/5/13/chartex" xmlns:cx8="http://schemas.microsoft.com/office/drawing/2016/5/14/chartex" xmlns:mc="http://schemas.openxmlformats.org/markup-compatibility/2006" xmlns:aink="http://schemas.microsoft.com/office/drawing/2016/ink" xmlns:am3d="http://schemas.microsoft.com/office/drawing/2017/model3d" xmlns:o="urn:schemas-microsoft-com:office:office" xmlns:r="http://schemas.openxmlformats.org/officeDocument/2006/relationships" xmlns:m="http://schemas.openxmlformats.org/officeDocument/2006/math" xmlns:v="urn:schemas-microsoft-com:vml" xmlns:wp14="http://schemas.microsoft.com/office/word/2010/wordprocessingDrawing" xmlns:wp="http://schemas.openxmlformats.org/drawingml/2006/wordprocessingDrawing" xmlns:w10="urn:schemas-microsoft-com:office:word" xmlns:w="http://schemas.openxmlformats.org/wordprocessingml/2006/main" xmlns:w14="http://schemas.microsoft.com/office/word/2010/wordml" xmlns:w15="http://schemas.microsoft.com/office/word/2012/wordml" xmlns:w16cid="http://schemas.microsoft.com/office/word/2016/wordml/cid" xmlns:w16se="http://schemas.microsoft.com/office/word/2015/wordml/symex" xmlns:wpg="http://schemas.microsoft.com/office/word/2010/wordprocessingGroup" xmlns:wpi="http://schemas.microsoft.com/office/word/2010/wordprocessingInk" xmlns:wne="http://schemas.microsoft.com/office/word/2006/wordml" xmlns:wps="http://schemas.microsoft.com/office/word/2010/wordprocessingShape" mc:Ignorable="w14 w15 w16se w16cid wp14">
   <w:body>
     <w:p>
-      <w:bookmarkStart w:id="0" w:name="_GoBack"/>
-      <w:bookmarkEnd w:id="0"/>
       <w:r>
-        <w:t>Q: Can I apply to CUT while completing A level?</w:t>
+        <w:t xml:space="preserve">Q: Can I apply to CUT while completing </w:t>
+      </w:r>
+      <w:r>
+        <w:t>A-level</w:t>
+      </w:r>
+      <w:r>
+        <w:t>?</w:t>
       </w:r>
     </w:p>
     <w:p>
       <w:r>
-        <w:t xml:space="preserve">A:  </w:t>
+        <w:t>A: The pre-application indicates that the prospective candidate is enthusiastic about our institution, which is greatly appreciated. However, admission into the desired program depends on submitting the results after successfully completing the qualifying studies. When applying, the system asks you to submit your qualification, and if it is not sent in full, you will be rejected. Therefore, to avoid regrets and inconve</w:t>
       </w:r>
+      <w:bookmarkStart w:id="0" w:name="_GoBack"/>
+      <w:bookmarkEnd w:id="0"/>
       <w:r>
-        <w:t>Pre-application shows that the prospective candidate loves our institution and this is greatly appreciated. All the same, admission into the desired programme is determined by submission of the student results after successful completion of the qualifying studies being undertaken. Upon application, the system requests you to submit your qualification which, if not sent in full, will have you being rejected. As such, for the avoidance of regrets and the discomforts the cause, pre-application is generally not encouraged.</w:t>
+        <w:t>nience, pre-application is generally not recommended.</w:t>
       </w:r>
     </w:p>
     <w:sectPr>

</xml_diff>

<commit_message>
Update FAQ entries: add new questions about undergraduate programs and application process; remove outdated question on grade viewing.
</commit_message>
<xml_diff>
--- a/Frontend/FAQS/Doc1.docx
+++ b/Frontend/FAQS/Doc1.docx
@@ -4,24 +4,214 @@
   <w:body>
     <w:p>
       <w:r>
-        <w:t xml:space="preserve">Q: Can I apply to CUT while completing </w:t>
-      </w:r>
-      <w:r>
-        <w:t>A-level</w:t>
-      </w:r>
-      <w:r>
-        <w:t>?</w:t>
+        <w:t xml:space="preserve">Q: </w:t>
+      </w:r>
+      <w:r>
+        <w:t>Where would I find undergraduate programmes and criteria for admission to CUT?</w:t>
       </w:r>
     </w:p>
     <w:p>
-      <w:r>
-        <w:t>A: The pre-application indicates that the prospective candidate is enthusiastic about our institution, which is greatly appreciated. However, admission into the desired program depends on submitting the results after successfully completing the qualifying studies. When applying, the system asks you to submit your qualification, and if it is not sent in full, you will be rejected. Therefore, to avoid regrets and inconve</w:t>
-      </w:r>
+      <w:pPr>
+        <w:pStyle w:val="NormalWeb"/>
+      </w:pPr>
+      <w:r>
+        <w:t xml:space="preserve">A: </w:t>
+      </w:r>
+      <w:r>
+        <w:t xml:space="preserve">On the </w:t>
+      </w:r>
+      <w:hyperlink r:id="rId5" w:history="1">
+        <w:r>
+          <w:rPr>
+            <w:rStyle w:val="Hyperlink"/>
+          </w:rPr>
+          <w:t>Home page</w:t>
+        </w:r>
+      </w:hyperlink>
+      <w:r>
+        <w:t>, under </w:t>
+      </w:r>
+      <w:r>
+        <w:rPr>
+          <w:rStyle w:val="Strong"/>
+        </w:rPr>
+        <w:t>Browse Programs,</w:t>
+      </w:r>
+      <w:r>
+        <w:t xml:space="preserve"> click on </w:t>
+      </w:r>
+      <w:hyperlink r:id="rId6" w:history="1">
+        <w:r>
+          <w:rPr>
+            <w:rStyle w:val="Strong"/>
+            <w:color w:val="0000FF"/>
+            <w:u w:val="single"/>
+          </w:rPr>
+          <w:t>undergraduate</w:t>
+        </w:r>
+      </w:hyperlink>
+      <w:r>
+        <w:rPr>
+          <w:rStyle w:val="Strong"/>
+        </w:rPr>
+        <w:t xml:space="preserve"> </w:t>
+      </w:r>
+      <w:r>
+        <w:t>to go to the next page, where you will view a drop down menu of all the undergraduate programmes, then select a programme of your choice.</w:t>
+      </w:r>
+      <w:r>
+        <w:rPr>
+          <w:rStyle w:val="Strong"/>
+        </w:rPr>
+        <w:t xml:space="preserve"> You can as well click on any school of your choice </w:t>
+      </w:r>
+      <w:r>
+        <w:t>under </w:t>
+      </w:r>
+      <w:r>
+        <w:rPr>
+          <w:rStyle w:val="Strong"/>
+        </w:rPr>
+        <w:t>Schools </w:t>
+      </w:r>
+      <w:r>
+        <w:t xml:space="preserve">for further checks on </w:t>
+      </w:r>
+      <w:hyperlink r:id="rId7" w:history="1">
+        <w:r>
+          <w:rPr>
+            <w:rStyle w:val="Hyperlink"/>
+          </w:rPr>
+          <w:t>home</w:t>
+        </w:r>
+      </w:hyperlink>
+      <w:r>
+        <w:t>. </w:t>
+      </w:r>
+    </w:p>
+    <w:p>
+      <w:pPr>
+        <w:pStyle w:val="NormalWeb"/>
+      </w:pPr>
+      <w:r>
+        <w:t>After clicking on </w:t>
+      </w:r>
+      <w:r>
+        <w:rPr>
+          <w:rStyle w:val="Strong"/>
+        </w:rPr>
+        <w:t>Schools</w:t>
+      </w:r>
+      <w:r>
+        <w:t>, the window appears. Click on DEPARTMENTS to view the programmes under a particular department.</w:t>
+      </w:r>
+    </w:p>
+    <w:p>
+      <w:pPr>
+        <w:pStyle w:val="NormalWeb"/>
+      </w:pPr>
+      <w:r>
+        <w:t>After clicking on DEPARTMENTS, click on any department of your choice, programmes for that department will be listed.</w:t>
+      </w:r>
+    </w:p>
+    <w:p>
+      <w:pPr>
+        <w:pStyle w:val="NormalWeb"/>
+      </w:pPr>
+      <w:r>
+        <w:t>Click on the programme of your choice and you will be taken to the next page that will inform you of the entry requirements for that particular programme.  Choose your mode of entry to view specific requirements, depending on your qualifications and preferred discipline. </w:t>
+      </w:r>
+    </w:p>
+    <w:p>
+      <w:r>
+        <w:t>Q; How do I apply at CUT?</w:t>
+      </w:r>
+    </w:p>
+    <w:p>
+      <w:pPr>
+        <w:pStyle w:val="NormalWeb"/>
+      </w:pPr>
+      <w:r>
+        <w:t xml:space="preserve">A: </w:t>
+      </w:r>
+      <w:r>
+        <w:t xml:space="preserve">On the </w:t>
+      </w:r>
+      <w:hyperlink r:id="rId8" w:history="1">
+        <w:r>
+          <w:rPr>
+            <w:rStyle w:val="Hyperlink"/>
+          </w:rPr>
+          <w:t>Home page</w:t>
+        </w:r>
+      </w:hyperlink>
+      <w:r>
+        <w:t>, click either of the two highlighted blue buttons to go to the next page shown below. </w:t>
+      </w:r>
+    </w:p>
+    <w:p>
+      <w:pPr>
+        <w:pStyle w:val="NormalWeb"/>
+      </w:pPr>
+      <w:r>
+        <w:t xml:space="preserve">On the </w:t>
+      </w:r>
+      <w:hyperlink r:id="rId9" w:history="1">
+        <w:r>
+          <w:rPr>
+            <w:rStyle w:val="Hyperlink"/>
+          </w:rPr>
+          <w:t>Home page</w:t>
+        </w:r>
+      </w:hyperlink>
+      <w:r>
+        <w:t xml:space="preserve">, click either of the either </w:t>
+      </w:r>
+      <w:hyperlink r:id="rId10" w:history="1">
+        <w:r>
+          <w:rPr>
+            <w:rStyle w:val="Hyperlink"/>
+          </w:rPr>
+          <w:t>apply now</w:t>
+        </w:r>
+      </w:hyperlink>
+      <w:r>
+        <w:t xml:space="preserve"> or </w:t>
+      </w:r>
+      <w:hyperlink r:id="rId11" w:history="1">
+        <w:r>
+          <w:rPr>
+            <w:rStyle w:val="Hyperlink"/>
+          </w:rPr>
+          <w:t>click here</w:t>
+        </w:r>
+      </w:hyperlink>
+      <w:r>
+        <w:t xml:space="preserve"> buttons. On the far right hand corner of the top menu bar, click on the </w:t>
+      </w:r>
+      <w:hyperlink r:id="rId12" w:history="1">
+        <w:r>
+          <w:rPr>
+            <w:rStyle w:val="Hyperlink"/>
+          </w:rPr>
+          <w:t>Create Account</w:t>
+        </w:r>
+      </w:hyperlink>
+      <w:r>
+        <w:t> </w:t>
+      </w:r>
+    </w:p>
+    <w:p>
+      <w:pPr>
+        <w:pStyle w:val="NormalWeb"/>
+      </w:pPr>
+      <w:r>
+        <w:t>Fill in the form as shown above, following the prompts and instructions. Note that all fields marked with asterisks (*) should not be left blank. The application check bar indicates the progress of your application. On completion of your application (that is on the tenth notch); you are required to submit your application. </w:t>
+      </w:r>
+    </w:p>
+    <w:p>
       <w:bookmarkStart w:id="0" w:name="_GoBack"/>
       <w:bookmarkEnd w:id="0"/>
-      <w:r>
-        <w:t>nience, pre-application is generally not recommended.</w:t>
-      </w:r>
     </w:p>
     <w:sectPr>
       <w:pgSz w:w="11906" w:h="16838"/>
@@ -1414,6 +1604,46 @@
       <w:contextualSpacing/>
     </w:pPr>
   </w:style>
+  <w:style w:type="paragraph" w:styleId="NormalWeb">
+    <w:name w:val="Normal (Web)"/>
+    <w:basedOn w:val="Normal"/>
+    <w:uiPriority w:val="99"/>
+    <w:semiHidden/>
+    <w:unhideWhenUsed/>
+    <w:rsid w:val="00981C7D"/>
+    <w:pPr>
+      <w:spacing w:before="100" w:beforeAutospacing="1" w:after="100" w:afterAutospacing="1" w:line="240" w:lineRule="auto"/>
+    </w:pPr>
+    <w:rPr>
+      <w:rFonts w:ascii="Times New Roman" w:eastAsia="Times New Roman" w:hAnsi="Times New Roman" w:cs="Times New Roman"/>
+      <w:sz w:val="24"/>
+      <w:szCs w:val="24"/>
+      <w:lang w:eastAsia="en-GB"/>
+    </w:rPr>
+  </w:style>
+  <w:style w:type="character" w:styleId="Hyperlink">
+    <w:name w:val="Hyperlink"/>
+    <w:basedOn w:val="DefaultParagraphFont"/>
+    <w:uiPriority w:val="99"/>
+    <w:semiHidden/>
+    <w:unhideWhenUsed/>
+    <w:rsid w:val="00981C7D"/>
+    <w:rPr>
+      <w:color w:val="0000FF"/>
+      <w:u w:val="single"/>
+    </w:rPr>
+  </w:style>
+  <w:style w:type="character" w:styleId="Strong">
+    <w:name w:val="Strong"/>
+    <w:basedOn w:val="DefaultParagraphFont"/>
+    <w:uiPriority w:val="22"/>
+    <w:qFormat/>
+    <w:rsid w:val="00981C7D"/>
+    <w:rPr>
+      <w:b/>
+      <w:bCs/>
+    </w:rPr>
+  </w:style>
 </w:styles>
 </file>
 

</xml_diff>